<commit_message>
Lector de documento DocX(falta modificar original)
</commit_message>
<xml_diff>
--- a/GaleanoGUI/diseño recibo.docx
+++ b/GaleanoGUI/diseño recibo.docx
@@ -15,7 +15,10 @@
       </w:r>
       <w:proofErr w:type="spellEnd"/>
       <w:r>
-        <w:t xml:space="preserve"> de Cuenta: {0}</w:t>
+        <w:t xml:space="preserve"> de Cuenta: </w:t>
+      </w:r>
+      <w:r>
+        <w:t>{0}</w:t>
       </w:r>
       <w:r>
         <w:tab/>
@@ -42,11 +45,17 @@
         <w:t>e</w:t>
       </w:r>
       <w:r>
-        <w:t xml:space="preserve"> A No. {1}</w:t>
-      </w:r>
-      <w:r>
-        <w:br/>
-        <w:t>Nombre: {2}</w:t>
+        <w:t xml:space="preserve"> A No. </w:t>
+      </w:r>
+      <w:r>
+        <w:t>[NUMERO_DE_SRA]</w:t>
+      </w:r>
+      <w:r>
+        <w:br/>
+        <w:t xml:space="preserve">Nombre: </w:t>
+      </w:r>
+      <w:r>
+        <w:t>[NOMBRE_CLIENTE]</w:t>
       </w:r>
       <w:r>
         <w:br/>
@@ -69,88 +78,103 @@
         <w:t>:</w:t>
       </w:r>
       <w:r>
-        <w:t xml:space="preserve"> {3}</w:t>
-      </w:r>
-      <w:r>
-        <w:t xml:space="preserve">                                                Zona No. {4}</w:t>
-      </w:r>
-      <w:r>
-        <w:t xml:space="preserve"> {5}</w:t>
-      </w:r>
-      <w:r>
-        <w:br/>
-        <w:t>En concepto de Servicio de Agua Potable correspondiente al mes de Febrero del Año 2023                                                                          DETALLE DE COBRO</w:t>
-      </w:r>
-      <w:r>
-        <w:br/>
-      </w:r>
-      <w:r>
-        <w:br/>
+        <w:t xml:space="preserve"> </w:t>
+      </w:r>
+      <w:r>
+        <w:t>[NUMERO_DE_SR]</w:t>
+      </w:r>
+      <w:r>
+        <w:t xml:space="preserve">                                                Zona No. </w:t>
+      </w:r>
+      <w:r>
+        <w:t>{4}</w:t>
+      </w:r>
+      <w:r>
+        <w:br/>
+        <w:t xml:space="preserve">En concepto de Servicio de Agua Potable correspondiente al mes de </w:t>
+      </w:r>
+      <w:r>
+        <w:t>{5}</w:t>
+      </w:r>
+      <w:r>
+        <w:t xml:space="preserve"> del Año 2023                                                                          DETALLE DE COBRO</w:t>
+      </w:r>
+      <w:r>
+        <w:br/>
+      </w:r>
+      <w:r>
+        <w:br/>
+        <w:t xml:space="preserve">                      Cuota Normal de Agua potable                 </w:t>
+      </w:r>
+      <w:r>
+        <w:tab/>
+      </w:r>
+      <w:r>
+        <w:t xml:space="preserve">    $  </w:t>
+      </w:r>
+      <w:r>
+        <w:t>x</w:t>
+      </w:r>
+      <w:r>
+        <w:br/>
+        <w:t xml:space="preserve">                      Cuota por Agregados                          </w:t>
+      </w:r>
+      <w:r>
+        <w:tab/>
+      </w:r>
+      <w:r>
+        <w:t xml:space="preserve">    $  </w:t>
+      </w:r>
+      <w:r>
+        <w:t>x</w:t>
+      </w:r>
+      <w:r>
+        <w:br/>
+        <w:t xml:space="preserve">                      </w:t>
+      </w:r>
+      <w:r>
+        <w:t>cancelación</w:t>
+      </w:r>
+      <w:r>
+        <w:t xml:space="preserve"> de Multas     </w:t>
+      </w:r>
+      <w:r>
+        <w:tab/>
+      </w:r>
+      <w:r>
         <w:t xml:space="preserve">   </w:t>
       </w:r>
       <w:r>
-        <w:t xml:space="preserve">                   Cuota Normal de Agua potable                 </w:t>
-      </w:r>
-      <w:r>
-        <w:tab/>
-      </w:r>
-      <w:r>
-        <w:t xml:space="preserve">    $  {6}</w:t>
-      </w:r>
-      <w:r>
-        <w:br/>
-        <w:t xml:space="preserve">                      Cuota por Agregados                          </w:t>
-      </w:r>
-      <w:r>
-        <w:tab/>
-      </w:r>
-      <w:r>
-        <w:t xml:space="preserve">    $  {7}</w:t>
-      </w:r>
-      <w:r>
-        <w:br/>
-        <w:t xml:space="preserve">                      </w:t>
-      </w:r>
-      <w:r>
-        <w:t>cancelación</w:t>
-      </w:r>
-      <w:r>
-        <w:t xml:space="preserve"> de Multas     </w:t>
-      </w:r>
-      <w:r>
-        <w:tab/>
-      </w:r>
-      <w:r>
+        <w:tab/>
+      </w:r>
+      <w:r>
+        <w:t xml:space="preserve">         </w:t>
+      </w:r>
+      <w:r>
+        <w:tab/>
+      </w:r>
+      <w:r>
+        <w:t xml:space="preserve">    $  </w:t>
+      </w:r>
+      <w:r>
+        <w:t>x</w:t>
+      </w:r>
+      <w:r>
+        <w:br/>
+        <w:t xml:space="preserve">                      Colaboraciones                                  </w:t>
+      </w:r>
+      <w:r>
+        <w:tab/>
+      </w:r>
+      <w:r>
+        <w:tab/>
         <w:t xml:space="preserve">   </w:t>
       </w:r>
       <w:r>
-        <w:tab/>
-      </w:r>
-      <w:r>
-        <w:t xml:space="preserve">         </w:t>
-      </w:r>
-      <w:r>
-        <w:tab/>
-      </w:r>
-      <w:r>
-        <w:t xml:space="preserve">    $  {8}</w:t>
-      </w:r>
-      <w:r>
-        <w:br/>
-        <w:t xml:space="preserve">                      Co</w:t>
-      </w:r>
-      <w:r>
-        <w:t xml:space="preserve">laboraciones                                  </w:t>
-      </w:r>
-      <w:r>
-        <w:tab/>
-      </w:r>
-      <w:r>
-        <w:tab/>
-        <w:t xml:space="preserve">   </w:t>
-      </w:r>
-      <w:r>
-        <w:t xml:space="preserve"> $  {9}</w:t>
+        <w:t xml:space="preserve"> $  </w:t>
+      </w:r>
+      <w:r>
+        <w:t>x</w:t>
       </w:r>
       <w:r>
         <w:br/>
@@ -167,34 +191,31 @@
         <w:tab/>
       </w:r>
       <w:r>
-        <w:t xml:space="preserve">  $  {</w:t>
-      </w:r>
-      <w:r>
-        <w:t>10}</w:t>
-      </w:r>
-      <w:r>
-        <w:br/>
-        <w:t xml:space="preserve">                                   </w:t>
+        <w:t xml:space="preserve">  $  </w:t>
+      </w:r>
+      <w:r>
+        <w:t>x</w:t>
+      </w:r>
+      <w:r>
+        <w:br/>
+        <w:t xml:space="preserve">                                    </w:t>
+      </w:r>
+      <w:r>
+        <w:tab/>
+      </w:r>
+      <w:r>
+        <w:tab/>
+      </w:r>
+      <w:r>
+        <w:tab/>
+      </w:r>
+      <w:r>
+        <w:tab/>
       </w:r>
       <w:r>
         <w:t xml:space="preserve"> </w:t>
       </w:r>
       <w:r>
-        <w:tab/>
-      </w:r>
-      <w:r>
-        <w:tab/>
-      </w:r>
-      <w:r>
-        <w:tab/>
-      </w:r>
-      <w:r>
-        <w:tab/>
-      </w:r>
-      <w:r>
-        <w:t xml:space="preserve"> </w:t>
-      </w:r>
-      <w:r>
         <w:br/>
       </w:r>
       <w:r>
@@ -204,7 +225,10 @@
         <w:t>Límite</w:t>
       </w:r>
       <w:r>
-        <w:t xml:space="preserve"> de Pago: {12}</w:t>
+        <w:t xml:space="preserve"> de Pago: </w:t>
+      </w:r>
+      <w:r>
+        <w:t>2023-06-30</w:t>
       </w:r>
       <w:r>
         <w:br/>

</xml_diff>

<commit_message>
Reporte creado en Word completo
</commit_message>
<xml_diff>
--- a/GaleanoGUI/diseño recibo.docx
+++ b/GaleanoGUI/diseño recibo.docx
@@ -4,7 +4,47 @@
   <w:body>
     <w:p>
       <w:r>
-        <w:t xml:space="preserve">BAC CREDOMATIC </w:t>
+        <w:t>[ACC]</w:t>
+      </w:r>
+      <w:r>
+        <w:tab/>
+      </w:r>
+      <w:r>
+        <w:tab/>
+      </w:r>
+      <w:r>
+        <w:tab/>
+      </w:r>
+      <w:r>
+        <w:tab/>
+      </w:r>
+      <w:r>
+        <w:tab/>
+      </w:r>
+      <w:r>
+        <w:tab/>
+      </w:r>
+      <w:r>
+        <w:t>Seri</w:t>
+      </w:r>
+      <w:r>
+        <w:t>e</w:t>
+      </w:r>
+      <w:r>
+        <w:t xml:space="preserve"> A No. </w:t>
+      </w:r>
+      <w:r>
+        <w:t>[NUMERO_DE_SRA]</w:t>
+      </w:r>
+      <w:r>
+        <w:br/>
+        <w:t xml:space="preserve">Nombre: </w:t>
+      </w:r>
+      <w:r>
+        <w:t>[NOMBRE_CLIENTE]</w:t>
+      </w:r>
+      <w:r>
+        <w:br/>
       </w:r>
       <w:proofErr w:type="spellStart"/>
       <w:r>
@@ -15,60 +55,6 @@
       </w:r>
       <w:proofErr w:type="spellEnd"/>
       <w:r>
-        <w:t xml:space="preserve"> de Cuenta: </w:t>
-      </w:r>
-      <w:r>
-        <w:t>{0}</w:t>
-      </w:r>
-      <w:r>
-        <w:tab/>
-      </w:r>
-      <w:r>
-        <w:tab/>
-      </w:r>
-      <w:r>
-        <w:tab/>
-      </w:r>
-      <w:r>
-        <w:tab/>
-      </w:r>
-      <w:r>
-        <w:tab/>
-      </w:r>
-      <w:r>
-        <w:tab/>
-      </w:r>
-      <w:r>
-        <w:t>Seri</w:t>
-      </w:r>
-      <w:r>
-        <w:t>e</w:t>
-      </w:r>
-      <w:r>
-        <w:t xml:space="preserve"> A No. </w:t>
-      </w:r>
-      <w:r>
-        <w:t>[NUMERO_DE_SRA]</w:t>
-      </w:r>
-      <w:r>
-        <w:br/>
-        <w:t xml:space="preserve">Nombre: </w:t>
-      </w:r>
-      <w:r>
-        <w:t>[NOMBRE_CLIENTE]</w:t>
-      </w:r>
-      <w:r>
-        <w:br/>
-      </w:r>
-      <w:proofErr w:type="spellStart"/>
-      <w:r>
-        <w:t>N</w:t>
-      </w:r>
-      <w:r>
-        <w:t>°</w:t>
-      </w:r>
-      <w:proofErr w:type="spellEnd"/>
-      <w:r>
         <w:t xml:space="preserve"> </w:t>
       </w:r>
       <w:r>
@@ -87,14 +73,14 @@
         <w:t xml:space="preserve">                                                Zona No. </w:t>
       </w:r>
       <w:r>
-        <w:t>{4}</w:t>
+        <w:t>[NUMERO_ZONA]</w:t>
       </w:r>
       <w:r>
         <w:br/>
         <w:t xml:space="preserve">En concepto de Servicio de Agua Potable correspondiente al mes de </w:t>
       </w:r>
       <w:r>
-        <w:t>{5}</w:t>
+        <w:t>[MES]</w:t>
       </w:r>
       <w:r>
         <w:t xml:space="preserve"> del Año 2023                                                                          DETALLE DE COBRO</w:t>
@@ -113,7 +99,7 @@
         <w:t xml:space="preserve">    $  </w:t>
       </w:r>
       <w:r>
-        <w:t>x</w:t>
+        <w:t>[CUOTA]</w:t>
       </w:r>
       <w:r>
         <w:br/>
@@ -126,7 +112,7 @@
         <w:t xml:space="preserve">    $  </w:t>
       </w:r>
       <w:r>
-        <w:t>x</w:t>
+        <w:t>[MORA]</w:t>
       </w:r>
       <w:r>
         <w:br/>
@@ -157,7 +143,7 @@
         <w:t xml:space="preserve">    $  </w:t>
       </w:r>
       <w:r>
-        <w:t>x</w:t>
+        <w:t>[MULTA]</w:t>
       </w:r>
       <w:r>
         <w:br/>
@@ -174,7 +160,7 @@
         <w:t xml:space="preserve"> $  </w:t>
       </w:r>
       <w:r>
-        <w:t>x</w:t>
+        <w:t>[DONACION]</w:t>
       </w:r>
       <w:r>
         <w:br/>
@@ -194,7 +180,7 @@
         <w:t xml:space="preserve">  $  </w:t>
       </w:r>
       <w:r>
-        <w:t>x</w:t>
+        <w:t>[TOTAL]</w:t>
       </w:r>
       <w:r>
         <w:br/>
@@ -228,7 +214,7 @@
         <w:t xml:space="preserve"> de Pago: </w:t>
       </w:r>
       <w:r>
-        <w:t>2023-06-30</w:t>
+        <w:t>[FECHA]</w:t>
       </w:r>
       <w:r>
         <w:br/>

</xml_diff>